<commit_message>
the poet to poets
</commit_message>
<xml_diff>
--- a/respoetica.docx
+++ b/respoetica.docx
@@ -441,7 +441,7 @@
         <w:rPr>
           <w:rFonts w:ascii="Hoefler Text" w:eastAsia="Times New Roman" w:hAnsi="Hoefler Text" w:cs="Hoefler Text"/>
         </w:rPr>
-        <w:t xml:space="preserve">poetry creates, affirms, </w:t>
+        <w:t xml:space="preserve">poetry </w:t>
       </w:r>
     </w:p>
     <w:p>
@@ -459,6 +459,12 @@
         <w:rPr>
           <w:rFonts w:ascii="Hoefler Text" w:eastAsia="Times New Roman" w:hAnsi="Hoefler Text" w:cs="Hoefler Text"/>
         </w:rPr>
+        <w:t xml:space="preserve">creates, affirms, </w:t>
+      </w:r>
+      <w:r>
+        <w:rPr>
+          <w:rFonts w:ascii="Hoefler Text" w:eastAsia="Times New Roman" w:hAnsi="Hoefler Text" w:cs="Hoefler Text"/>
+        </w:rPr>
         <w:t xml:space="preserve">diminishes, </w:t>
       </w:r>
       <w:r>
@@ -488,35 +494,6 @@
         <w:rPr>
           <w:rFonts w:ascii="Hoefler Text" w:eastAsia="Times New Roman" w:hAnsi="Hoefler Text" w:cs="Hoefler Text"/>
         </w:rPr>
-        <w:t xml:space="preserve">It is dependent on </w:t>
-      </w:r>
-      <w:r>
-        <w:rPr>
-          <w:rFonts w:ascii="Hoefler Text" w:eastAsia="Times New Roman" w:hAnsi="Hoefler Text" w:cs="Hoefler Text"/>
-        </w:rPr>
-        <w:t xml:space="preserve">those </w:t>
-      </w:r>
-      <w:r>
-        <w:rPr>
-          <w:rFonts w:ascii="Hoefler Text" w:eastAsia="Times New Roman" w:hAnsi="Hoefler Text" w:cs="Hoefler Text"/>
-        </w:rPr>
-        <w:t>relations.</w:t>
-      </w:r>
-    </w:p>
-    <w:p>
-      <w:pPr>
-        <w:widowControl w:val="0"/>
-        <w:autoSpaceDE w:val="0"/>
-        <w:autoSpaceDN w:val="0"/>
-        <w:adjustRightInd w:val="0"/>
-        <w:rPr>
-          <w:rFonts w:ascii="Hoefler Text" w:eastAsia="Times New Roman" w:hAnsi="Hoefler Text" w:cs="Hoefler Text"/>
-        </w:rPr>
-      </w:pPr>
-      <w:r>
-        <w:rPr>
-          <w:rFonts w:ascii="Hoefler Text" w:eastAsia="Times New Roman" w:hAnsi="Hoefler Text" w:cs="Hoefler Text"/>
-        </w:rPr>
         <w:t xml:space="preserve">It comes to be </w:t>
       </w:r>
       <w:r>
@@ -554,6 +531,46 @@
           <w:rFonts w:ascii="Hoefler Text" w:eastAsia="Times New Roman" w:hAnsi="Hoefler Text" w:cs="Hoefler Text"/>
         </w:rPr>
       </w:pPr>
+      <w:r>
+        <w:rPr>
+          <w:rFonts w:ascii="Hoefler Text" w:eastAsia="Times New Roman" w:hAnsi="Hoefler Text" w:cs="Hoefler Text"/>
+        </w:rPr>
+        <w:t xml:space="preserve">Poetry depends on </w:t>
+      </w:r>
+      <w:r>
+        <w:rPr>
+          <w:rFonts w:ascii="Hoefler Text" w:eastAsia="Times New Roman" w:hAnsi="Hoefler Text" w:cs="Hoefler Text"/>
+        </w:rPr>
+        <w:t>it</w:t>
+      </w:r>
+      <w:r>
+        <w:rPr>
+          <w:rFonts w:ascii="Hoefler Text" w:eastAsia="Times New Roman" w:hAnsi="Hoefler Text" w:cs="Hoefler Text"/>
+        </w:rPr>
+        <w:t>.</w:t>
+      </w:r>
+    </w:p>
+    <w:p>
+      <w:pPr>
+        <w:widowControl w:val="0"/>
+        <w:autoSpaceDE w:val="0"/>
+        <w:autoSpaceDN w:val="0"/>
+        <w:adjustRightInd w:val="0"/>
+        <w:rPr>
+          <w:rFonts w:ascii="Hoefler Text" w:eastAsia="Times New Roman" w:hAnsi="Hoefler Text" w:cs="Hoefler Text"/>
+        </w:rPr>
+      </w:pPr>
+    </w:p>
+    <w:p>
+      <w:pPr>
+        <w:widowControl w:val="0"/>
+        <w:autoSpaceDE w:val="0"/>
+        <w:autoSpaceDN w:val="0"/>
+        <w:adjustRightInd w:val="0"/>
+        <w:rPr>
+          <w:rFonts w:ascii="Hoefler Text" w:eastAsia="Times New Roman" w:hAnsi="Hoefler Text" w:cs="Hoefler Text"/>
+        </w:rPr>
+      </w:pPr>
     </w:p>
     <w:p>
       <w:pPr>
@@ -649,13 +666,36 @@
         <w:rPr>
           <w:rFonts w:ascii="Hoefler Text" w:eastAsia="Times New Roman" w:hAnsi="Hoefler Text" w:cs="Hoefler Text"/>
         </w:rPr>
+        <w:t>Poets work within relations voluntarily and involuntarily.</w:t>
+      </w:r>
+    </w:p>
+    <w:p>
+      <w:pPr>
+        <w:widowControl w:val="0"/>
+        <w:autoSpaceDE w:val="0"/>
+        <w:autoSpaceDN w:val="0"/>
+        <w:adjustRightInd w:val="0"/>
+        <w:rPr>
+          <w:rFonts w:ascii="Hoefler Text" w:eastAsia="Times New Roman" w:hAnsi="Hoefler Text" w:cs="Hoefler Text"/>
+        </w:rPr>
+      </w:pPr>
+      <w:r>
+        <w:rPr>
+          <w:rFonts w:ascii="Hoefler Text" w:eastAsia="Times New Roman" w:hAnsi="Hoefler Text" w:cs="Hoefler Text"/>
+        </w:rPr>
         <w:t xml:space="preserve">In defining </w:t>
       </w:r>
       <w:r>
         <w:rPr>
           <w:rFonts w:ascii="Hoefler Text" w:eastAsia="Times New Roman" w:hAnsi="Hoefler Text" w:cs="Hoefler Text"/>
         </w:rPr>
-        <w:t xml:space="preserve">participation in </w:t>
+        <w:t>the space of</w:t>
+      </w:r>
+      <w:r>
+        <w:rPr>
+          <w:rFonts w:ascii="Hoefler Text" w:eastAsia="Times New Roman" w:hAnsi="Hoefler Text" w:cs="Hoefler Text"/>
+        </w:rPr>
+        <w:t xml:space="preserve"> </w:t>
       </w:r>
       <w:r>
         <w:rPr>
@@ -865,13 +905,13 @@
         <w:rPr>
           <w:rFonts w:ascii="Hoefler Text" w:eastAsia="Times New Roman" w:hAnsi="Hoefler Text" w:cs="Hoefler Text"/>
         </w:rPr>
-        <w:t>Th</w:t>
-      </w:r>
-      <w:r>
-        <w:rPr>
-          <w:rFonts w:ascii="Hoefler Text" w:eastAsia="Times New Roman" w:hAnsi="Hoefler Text" w:cs="Hoefler Text"/>
-        </w:rPr>
-        <w:t xml:space="preserve">e poet constructs </w:t>
+        <w:t>Poets construct</w:t>
+      </w:r>
+      <w:r>
+        <w:rPr>
+          <w:rFonts w:ascii="Hoefler Text" w:eastAsia="Times New Roman" w:hAnsi="Hoefler Text" w:cs="Hoefler Text"/>
+        </w:rPr>
+        <w:t xml:space="preserve"> </w:t>
       </w:r>
       <w:r>
         <w:rPr>
@@ -1021,6 +1061,24 @@
         </w:rPr>
         <w:t xml:space="preserve">is momentary, fragile, </w:t>
       </w:r>
+      <w:r>
+        <w:rPr>
+          <w:rFonts w:ascii="Hoefler Text" w:eastAsia="Times New Roman" w:hAnsi="Hoefler Text" w:cs="Hoefler Text"/>
+        </w:rPr>
+        <w:t>p</w:t>
+      </w:r>
+      <w:r>
+        <w:rPr>
+          <w:rFonts w:ascii="Hoefler Text" w:eastAsia="Times New Roman" w:hAnsi="Hoefler Text" w:cs="Hoefler Text"/>
+        </w:rPr>
+        <w:t>ropositional</w:t>
+      </w:r>
+      <w:r>
+        <w:rPr>
+          <w:rFonts w:ascii="Hoefler Text" w:eastAsia="Times New Roman" w:hAnsi="Hoefler Text" w:cs="Hoefler Text"/>
+        </w:rPr>
+        <w:t xml:space="preserve">, </w:t>
+      </w:r>
     </w:p>
     <w:p>
       <w:pPr>
@@ -1033,24 +1091,6 @@
           <w:rFonts w:ascii="Hoefler Text" w:eastAsia="Times New Roman" w:hAnsi="Hoefler Text" w:cs="Hoefler Text"/>
         </w:rPr>
       </w:pPr>
-      <w:r>
-        <w:rPr>
-          <w:rFonts w:ascii="Hoefler Text" w:eastAsia="Times New Roman" w:hAnsi="Hoefler Text" w:cs="Hoefler Text"/>
-        </w:rPr>
-        <w:t>p</w:t>
-      </w:r>
-      <w:r>
-        <w:rPr>
-          <w:rFonts w:ascii="Hoefler Text" w:eastAsia="Times New Roman" w:hAnsi="Hoefler Text" w:cs="Hoefler Text"/>
-        </w:rPr>
-        <w:t>ropositional</w:t>
-      </w:r>
-      <w:r>
-        <w:rPr>
-          <w:rFonts w:ascii="Hoefler Text" w:eastAsia="Times New Roman" w:hAnsi="Hoefler Text" w:cs="Hoefler Text"/>
-        </w:rPr>
-        <w:t xml:space="preserve">, </w:t>
-      </w:r>
       <w:r>
         <w:rPr>
           <w:rFonts w:ascii="Hoefler Text" w:eastAsia="Times New Roman" w:hAnsi="Hoefler Text" w:cs="Hoefler Text"/>
@@ -1573,16 +1613,11 @@
         <w:autoSpaceDE w:val="0"/>
         <w:autoSpaceDN w:val="0"/>
         <w:adjustRightInd w:val="0"/>
-        <w:rPr>
-          <w:rFonts w:ascii="Hoefler Text" w:eastAsia="Times New Roman" w:hAnsi="Hoefler Text" w:cs="Hoefler Text"/>
-        </w:rPr>
-      </w:pPr>
-      <w:r>
-        <w:rPr>
-          <w:rFonts w:ascii="Hoefler Text" w:eastAsia="Times New Roman" w:hAnsi="Hoefler Text" w:cs="Hoefler Text"/>
-        </w:rPr>
-        <w:tab/>
-      </w:r>
+        <w:ind w:firstLine="720"/>
+        <w:rPr>
+          <w:rFonts w:ascii="Hoefler Text" w:eastAsia="Times New Roman" w:hAnsi="Hoefler Text" w:cs="Hoefler Text"/>
+        </w:rPr>
+      </w:pPr>
       <w:r>
         <w:rPr>
           <w:rFonts w:ascii="Hoefler Text" w:eastAsia="Times New Roman" w:hAnsi="Hoefler Text" w:cs="Hoefler Text"/>
@@ -1785,7 +1820,7 @@
         <w:rPr>
           <w:rFonts w:ascii="Hoefler Text" w:eastAsia="Times New Roman" w:hAnsi="Hoefler Text" w:cs="Hoefler Text"/>
         </w:rPr>
-        <w:t>can also take oppressive forms,</w:t>
+        <w:t>can also take oppressive forms</w:t>
       </w:r>
     </w:p>
     <w:p>
@@ -1803,13 +1838,19 @@
         <w:rPr>
           <w:rFonts w:ascii="Hoefler Text" w:eastAsia="Times New Roman" w:hAnsi="Hoefler Text" w:cs="Hoefler Text"/>
         </w:rPr>
+        <w:t xml:space="preserve">and </w:t>
+      </w:r>
+      <w:r>
+        <w:rPr>
+          <w:rFonts w:ascii="Hoefler Text" w:eastAsia="Times New Roman" w:hAnsi="Hoefler Text" w:cs="Hoefler Text"/>
+        </w:rPr>
         <w:t>recyc</w:t>
       </w:r>
       <w:r>
         <w:rPr>
           <w:rFonts w:ascii="Hoefler Text" w:eastAsia="Times New Roman" w:hAnsi="Hoefler Text" w:cs="Hoefler Text"/>
         </w:rPr>
-        <w:t>ling</w:t>
+        <w:t>le</w:t>
       </w:r>
       <w:r>
         <w:rPr>
@@ -3482,7 +3523,13 @@
           <w:rFonts w:ascii="Hoefler Text" w:eastAsia="Times New Roman" w:hAnsi="Hoefler Text" w:cs="Hoefler Text"/>
         </w:rPr>
         <w:tab/>
-        <w:t xml:space="preserve">Jacques Derrida, </w:t>
+        <w:t>Jacques Derrida</w:t>
+      </w:r>
+      <w:r>
+        <w:rPr>
+          <w:rFonts w:ascii="Hoefler Text" w:eastAsia="Times New Roman" w:hAnsi="Hoefler Text" w:cs="Hoefler Text"/>
+        </w:rPr>
+        <w:t xml:space="preserve"> </w:t>
       </w:r>
       <w:r>
         <w:rPr>
@@ -3718,13 +3765,13 @@
           <w:rFonts w:ascii="Hoefler Text" w:eastAsia="Times New Roman" w:hAnsi="Hoefler Text" w:cs="Hoefler Text"/>
         </w:rPr>
         <w:tab/>
-        <w:t>to appropriate its form</w:t>
-      </w:r>
-      <w:r>
-        <w:rPr>
-          <w:rFonts w:ascii="Hoefler Text" w:eastAsia="Times New Roman" w:hAnsi="Hoefler Text" w:cs="Hoefler Text"/>
-        </w:rPr>
-        <w:t xml:space="preserve"> </w:t>
+        <w:t xml:space="preserve">to appropriate its </w:t>
+      </w:r>
+      <w:r>
+        <w:rPr>
+          <w:rFonts w:ascii="Hoefler Text" w:eastAsia="Times New Roman" w:hAnsi="Hoefler Text" w:cs="Hoefler Text"/>
+        </w:rPr>
+        <w:t xml:space="preserve">forms </w:t>
       </w:r>
       <w:r>
         <w:rPr>
@@ -3774,56 +3821,6 @@
         </w:rPr>
         <w:t>.</w:t>
       </w:r>
-    </w:p>
-    <w:p>
-      <w:pPr>
-        <w:widowControl w:val="0"/>
-        <w:autoSpaceDE w:val="0"/>
-        <w:autoSpaceDN w:val="0"/>
-        <w:adjustRightInd w:val="0"/>
-        <w:rPr>
-          <w:rFonts w:ascii="Hoefler Text" w:eastAsia="Times New Roman" w:hAnsi="Hoefler Text" w:cs="Hoefler Text"/>
-        </w:rPr>
-      </w:pPr>
-    </w:p>
-    <w:p>
-      <w:pPr>
-        <w:widowControl w:val="0"/>
-        <w:autoSpaceDE w:val="0"/>
-        <w:autoSpaceDN w:val="0"/>
-        <w:adjustRightInd w:val="0"/>
-        <w:rPr>
-          <w:rFonts w:ascii="Hoefler Text" w:eastAsia="Times New Roman" w:hAnsi="Hoefler Text" w:cs="Hoefler Text"/>
-        </w:rPr>
-      </w:pPr>
-    </w:p>
-    <w:p>
-      <w:pPr>
-        <w:widowControl w:val="0"/>
-        <w:autoSpaceDE w:val="0"/>
-        <w:autoSpaceDN w:val="0"/>
-        <w:adjustRightInd w:val="0"/>
-        <w:rPr>
-          <w:rFonts w:ascii="Hoefler Text" w:eastAsia="Times New Roman" w:hAnsi="Hoefler Text" w:cs="Hoefler Text"/>
-        </w:rPr>
-      </w:pPr>
-      <w:r>
-        <w:rPr>
-          <w:rFonts w:ascii="Hoefler Text" w:eastAsia="Times New Roman" w:hAnsi="Hoefler Text" w:cs="Hoefler Text"/>
-        </w:rPr>
-        <w:t>13.</w:t>
-      </w:r>
-    </w:p>
-    <w:p>
-      <w:pPr>
-        <w:widowControl w:val="0"/>
-        <w:autoSpaceDE w:val="0"/>
-        <w:autoSpaceDN w:val="0"/>
-        <w:adjustRightInd w:val="0"/>
-        <w:rPr>
-          <w:rFonts w:ascii="Hoefler Text" w:eastAsia="Times New Roman" w:hAnsi="Hoefler Text" w:cs="Hoefler Text"/>
-        </w:rPr>
-      </w:pPr>
     </w:p>
     <w:p>
       <w:pPr>
@@ -3951,7 +3948,7 @@
         <w:rPr>
           <w:rFonts w:ascii="Hoefler Text" w:eastAsia="Times New Roman" w:hAnsi="Hoefler Text" w:cs="Hoefler Text"/>
         </w:rPr>
-        <w:t>14</w:t>
+        <w:t>13</w:t>
       </w:r>
       <w:r>
         <w:rPr>
@@ -3997,7 +3994,7 @@
         <w:rPr>
           <w:rFonts w:ascii="Hoefler Text" w:eastAsia="Times New Roman" w:hAnsi="Hoefler Text" w:cs="Hoefler Text"/>
         </w:rPr>
-        <w:t xml:space="preserve">lines </w:t>
+        <w:t>lines</w:t>
       </w:r>
       <w:r>
         <w:rPr>
@@ -4228,7 +4225,13 @@
         <w:rPr>
           <w:rFonts w:ascii="Hoefler Text" w:eastAsia="Times New Roman" w:hAnsi="Hoefler Text" w:cs="Hoefler Text"/>
         </w:rPr>
-        <w:t>15.</w:t>
+        <w:t>14</w:t>
+      </w:r>
+      <w:r>
+        <w:rPr>
+          <w:rFonts w:ascii="Hoefler Text" w:eastAsia="Times New Roman" w:hAnsi="Hoefler Text" w:cs="Hoefler Text"/>
+        </w:rPr>
+        <w:t>.</w:t>
       </w:r>
     </w:p>
     <w:p>
@@ -4455,7 +4458,13 @@
         <w:rPr>
           <w:rFonts w:ascii="Hoefler Text" w:eastAsia="Times New Roman" w:hAnsi="Hoefler Text" w:cs="Hoefler Text"/>
         </w:rPr>
-        <w:t>16.</w:t>
+        <w:t>15</w:t>
+      </w:r>
+      <w:r>
+        <w:rPr>
+          <w:rFonts w:ascii="Hoefler Text" w:eastAsia="Times New Roman" w:hAnsi="Hoefler Text" w:cs="Hoefler Text"/>
+        </w:rPr>
+        <w:t>.</w:t>
       </w:r>
     </w:p>
     <w:p>
@@ -4519,7 +4528,13 @@
         <w:rPr>
           <w:rFonts w:ascii="Hoefler Text" w:eastAsia="Times New Roman" w:hAnsi="Hoefler Text" w:cs="Hoefler Text"/>
         </w:rPr>
-        <w:t>from handling</w:t>
+        <w:t xml:space="preserve">from </w:t>
+      </w:r>
+      <w:r>
+        <w:rPr>
+          <w:rFonts w:ascii="Hoefler Text" w:eastAsia="Times New Roman" w:hAnsi="Hoefler Text" w:cs="Hoefler Text"/>
+        </w:rPr>
+        <w:t>re-framing</w:t>
       </w:r>
       <w:r>
         <w:rPr>
@@ -4537,25 +4552,25 @@
         <w:rPr>
           <w:rFonts w:ascii="Hoefler Text" w:eastAsia="Times New Roman" w:hAnsi="Hoefler Text" w:cs="Hoefler Text"/>
         </w:rPr>
-        <w:t xml:space="preserve">racist thought probably </w:t>
-      </w:r>
-    </w:p>
-    <w:p>
-      <w:pPr>
-        <w:widowControl w:val="0"/>
-        <w:autoSpaceDE w:val="0"/>
-        <w:autoSpaceDN w:val="0"/>
-        <w:adjustRightInd w:val="0"/>
-        <w:ind w:left="720"/>
-        <w:rPr>
-          <w:rFonts w:ascii="Hoefler Text" w:eastAsia="Times New Roman" w:hAnsi="Hoefler Text" w:cs="Hoefler Text"/>
-        </w:rPr>
-      </w:pPr>
-      <w:r>
-        <w:rPr>
-          <w:rFonts w:ascii="Hoefler Text" w:eastAsia="Times New Roman" w:hAnsi="Hoefler Text" w:cs="Hoefler Text"/>
-        </w:rPr>
-        <w:t>can</w:t>
+        <w:t xml:space="preserve">racist thought </w:t>
+      </w:r>
+    </w:p>
+    <w:p>
+      <w:pPr>
+        <w:widowControl w:val="0"/>
+        <w:autoSpaceDE w:val="0"/>
+        <w:autoSpaceDN w:val="0"/>
+        <w:adjustRightInd w:val="0"/>
+        <w:ind w:firstLine="720"/>
+        <w:rPr>
+          <w:rFonts w:ascii="Hoefler Text" w:eastAsia="Times New Roman" w:hAnsi="Hoefler Text" w:cs="Hoefler Text"/>
+        </w:rPr>
+      </w:pPr>
+      <w:r>
+        <w:rPr>
+          <w:rFonts w:ascii="Hoefler Text" w:eastAsia="Times New Roman" w:hAnsi="Hoefler Text" w:cs="Hoefler Text"/>
+        </w:rPr>
+        <w:t>probably can</w:t>
       </w:r>
       <w:r>
         <w:rPr>
@@ -4989,13 +5004,13 @@
         <w:rPr>
           <w:rFonts w:ascii="Hoefler Text" w:eastAsia="Times New Roman" w:hAnsi="Hoefler Text" w:cs="Hoefler Text"/>
         </w:rPr>
-        <w:t xml:space="preserve">, </w:t>
-      </w:r>
-      <w:r>
-        <w:rPr>
-          <w:rFonts w:ascii="Hoefler Text" w:eastAsia="Times New Roman" w:hAnsi="Hoefler Text" w:cs="Hoefler Text"/>
-        </w:rPr>
-        <w:t>in poetry</w:t>
+        <w:t>, through</w:t>
+      </w:r>
+      <w:r>
+        <w:rPr>
+          <w:rFonts w:ascii="Hoefler Text" w:eastAsia="Times New Roman" w:hAnsi="Hoefler Text" w:cs="Hoefler Text"/>
+        </w:rPr>
+        <w:t xml:space="preserve"> poetry</w:t>
       </w:r>
       <w:r>
         <w:rPr>
@@ -5147,6 +5162,96 @@
         <w:autoSpaceDE w:val="0"/>
         <w:autoSpaceDN w:val="0"/>
         <w:adjustRightInd w:val="0"/>
+        <w:ind w:left="720" w:firstLine="720"/>
+        <w:rPr>
+          <w:rFonts w:ascii="Hoefler Text" w:eastAsia="Times New Roman" w:hAnsi="Hoefler Text" w:cs="Hoefler Text"/>
+        </w:rPr>
+      </w:pPr>
+      <w:r>
+        <w:rPr>
+          <w:rFonts w:ascii="Hoefler Text" w:eastAsia="Times New Roman" w:hAnsi="Hoefler Text" w:cs="Hoefler Text"/>
+        </w:rPr>
+        <w:t xml:space="preserve">which is directly contradicted by </w:t>
+      </w:r>
+      <w:r>
+        <w:rPr>
+          <w:rFonts w:ascii="Hoefler Text" w:eastAsia="Times New Roman" w:hAnsi="Hoefler Text" w:cs="Hoefler Text"/>
+        </w:rPr>
+        <w:t xml:space="preserve">the actual ways </w:t>
+      </w:r>
+    </w:p>
+    <w:p>
+      <w:pPr>
+        <w:widowControl w:val="0"/>
+        <w:autoSpaceDE w:val="0"/>
+        <w:autoSpaceDN w:val="0"/>
+        <w:adjustRightInd w:val="0"/>
+        <w:ind w:left="720" w:firstLine="720"/>
+        <w:rPr>
+          <w:rFonts w:ascii="Hoefler Text" w:eastAsia="Times New Roman" w:hAnsi="Hoefler Text" w:cs="Hoefler Text"/>
+        </w:rPr>
+      </w:pPr>
+      <w:r>
+        <w:rPr>
+          <w:rFonts w:ascii="Hoefler Text" w:eastAsia="Times New Roman" w:hAnsi="Hoefler Text" w:cs="Hoefler Text"/>
+        </w:rPr>
+        <w:t>i</w:t>
+      </w:r>
+      <w:r>
+        <w:rPr>
+          <w:rFonts w:ascii="Hoefler Text" w:eastAsia="Times New Roman" w:hAnsi="Hoefler Text" w:cs="Hoefler Text"/>
+        </w:rPr>
+        <w:t>n which people are not</w:t>
+      </w:r>
+      <w:r>
+        <w:rPr>
+          <w:rFonts w:ascii="Hoefler Text" w:eastAsia="Times New Roman" w:hAnsi="Hoefler Text" w:cs="Hoefler Text"/>
+        </w:rPr>
+        <w:t xml:space="preserve"> </w:t>
+      </w:r>
+      <w:r>
+        <w:rPr>
+          <w:rFonts w:ascii="Hoefler Text" w:eastAsia="Times New Roman" w:hAnsi="Hoefler Text" w:cs="Hoefler Text"/>
+        </w:rPr>
+        <w:t xml:space="preserve">the bearers of dignity, </w:t>
+      </w:r>
+    </w:p>
+    <w:p>
+      <w:pPr>
+        <w:widowControl w:val="0"/>
+        <w:autoSpaceDE w:val="0"/>
+        <w:autoSpaceDN w:val="0"/>
+        <w:adjustRightInd w:val="0"/>
+        <w:ind w:left="720" w:firstLine="720"/>
+        <w:rPr>
+          <w:rFonts w:ascii="Hoefler Text" w:eastAsia="Times New Roman" w:hAnsi="Hoefler Text" w:cs="Hoefler Text"/>
+        </w:rPr>
+      </w:pPr>
+      <w:r>
+        <w:rPr>
+          <w:rFonts w:ascii="Hoefler Text" w:eastAsia="Times New Roman" w:hAnsi="Hoefler Text" w:cs="Hoefler Text"/>
+        </w:rPr>
+        <w:t>freedom, sociability, culture, and political life</w:t>
+      </w:r>
+      <w:r>
+        <w:rPr>
+          <w:rFonts w:ascii="Hoefler Text" w:eastAsia="Times New Roman" w:hAnsi="Hoefler Text" w:cs="Hoefler Text"/>
+        </w:rPr>
+        <w:t>,</w:t>
+      </w:r>
+      <w:r>
+        <w:rPr>
+          <w:rFonts w:ascii="Hoefler Text" w:eastAsia="Times New Roman" w:hAnsi="Hoefler Text" w:cs="Hoefler Text"/>
+        </w:rPr>
+        <w:t xml:space="preserve"> </w:t>
+      </w:r>
+    </w:p>
+    <w:p>
+      <w:pPr>
+        <w:widowControl w:val="0"/>
+        <w:autoSpaceDE w:val="0"/>
+        <w:autoSpaceDN w:val="0"/>
+        <w:adjustRightInd w:val="0"/>
         <w:ind w:left="720"/>
         <w:rPr>
           <w:rFonts w:ascii="Hoefler Text" w:eastAsia="Times New Roman" w:hAnsi="Hoefler Text" w:cs="Hoefler Text"/>
@@ -5156,19 +5261,25 @@
         <w:rPr>
           <w:rFonts w:ascii="Hoefler Text" w:eastAsia="Times New Roman" w:hAnsi="Hoefler Text" w:cs="Hoefler Text"/>
         </w:rPr>
-        <w:t xml:space="preserve">which is directly contradicted by </w:t>
-      </w:r>
-      <w:r>
-        <w:rPr>
-          <w:rFonts w:ascii="Hoefler Text" w:eastAsia="Times New Roman" w:hAnsi="Hoefler Text" w:cs="Hoefler Text"/>
-        </w:rPr>
-        <w:t>the actual ways i</w:t>
-      </w:r>
-      <w:r>
-        <w:rPr>
-          <w:rFonts w:ascii="Hoefler Text" w:eastAsia="Times New Roman" w:hAnsi="Hoefler Text" w:cs="Hoefler Text"/>
-        </w:rPr>
-        <w:t>n which people are not</w:t>
+        <w:t>“</w:t>
+      </w:r>
+      <w:r>
+        <w:rPr>
+          <w:rFonts w:ascii="Hoefler Text" w:eastAsia="Times New Roman" w:hAnsi="Hoefler Text" w:cs="Hoefler Text"/>
+        </w:rPr>
+        <w:t>the task and challen</w:t>
+      </w:r>
+      <w:r>
+        <w:rPr>
+          <w:rFonts w:ascii="Hoefler Text" w:eastAsia="Times New Roman" w:hAnsi="Hoefler Text" w:cs="Hoefler Text"/>
+        </w:rPr>
+        <w:t xml:space="preserve">ge... </w:t>
+      </w:r>
+      <w:r>
+        <w:rPr>
+          <w:rFonts w:ascii="Hoefler Text" w:eastAsia="Times New Roman" w:hAnsi="Hoefler Text" w:cs="Hoefler Text"/>
+        </w:rPr>
+        <w:t xml:space="preserve">may be to question this pre-comprehension </w:t>
       </w:r>
     </w:p>
     <w:p>
@@ -5186,72 +5297,6 @@
         <w:rPr>
           <w:rFonts w:ascii="Hoefler Text" w:eastAsia="Times New Roman" w:hAnsi="Hoefler Text" w:cs="Hoefler Text"/>
         </w:rPr>
-        <w:t>the bearers of dignity, freedom, sociability, culture, and political life</w:t>
-      </w:r>
-      <w:r>
-        <w:rPr>
-          <w:rFonts w:ascii="Hoefler Text" w:eastAsia="Times New Roman" w:hAnsi="Hoefler Text" w:cs="Hoefler Text"/>
-        </w:rPr>
-        <w:t>,</w:t>
-      </w:r>
-      <w:r>
-        <w:rPr>
-          <w:rFonts w:ascii="Hoefler Text" w:eastAsia="Times New Roman" w:hAnsi="Hoefler Text" w:cs="Hoefler Text"/>
-        </w:rPr>
-        <w:t xml:space="preserve"> </w:t>
-      </w:r>
-    </w:p>
-    <w:p>
-      <w:pPr>
-        <w:widowControl w:val="0"/>
-        <w:autoSpaceDE w:val="0"/>
-        <w:autoSpaceDN w:val="0"/>
-        <w:adjustRightInd w:val="0"/>
-        <w:ind w:left="720"/>
-        <w:rPr>
-          <w:rFonts w:ascii="Hoefler Text" w:eastAsia="Times New Roman" w:hAnsi="Hoefler Text" w:cs="Hoefler Text"/>
-        </w:rPr>
-      </w:pPr>
-      <w:r>
-        <w:rPr>
-          <w:rFonts w:ascii="Hoefler Text" w:eastAsia="Times New Roman" w:hAnsi="Hoefler Text" w:cs="Hoefler Text"/>
-        </w:rPr>
-        <w:t>“</w:t>
-      </w:r>
-      <w:r>
-        <w:rPr>
-          <w:rFonts w:ascii="Hoefler Text" w:eastAsia="Times New Roman" w:hAnsi="Hoefler Text" w:cs="Hoefler Text"/>
-        </w:rPr>
-        <w:t>the task and challen</w:t>
-      </w:r>
-      <w:r>
-        <w:rPr>
-          <w:rFonts w:ascii="Hoefler Text" w:eastAsia="Times New Roman" w:hAnsi="Hoefler Text" w:cs="Hoefler Text"/>
-        </w:rPr>
-        <w:t xml:space="preserve">ge... </w:t>
-      </w:r>
-      <w:r>
-        <w:rPr>
-          <w:rFonts w:ascii="Hoefler Text" w:eastAsia="Times New Roman" w:hAnsi="Hoefler Text" w:cs="Hoefler Text"/>
-        </w:rPr>
-        <w:t xml:space="preserve">may be to question this pre-comprehension </w:t>
-      </w:r>
-    </w:p>
-    <w:p>
-      <w:pPr>
-        <w:widowControl w:val="0"/>
-        <w:autoSpaceDE w:val="0"/>
-        <w:autoSpaceDN w:val="0"/>
-        <w:adjustRightInd w:val="0"/>
-        <w:ind w:left="720"/>
-        <w:rPr>
-          <w:rFonts w:ascii="Hoefler Text" w:eastAsia="Times New Roman" w:hAnsi="Hoefler Text" w:cs="Hoefler Text"/>
-        </w:rPr>
-      </w:pPr>
-      <w:r>
-        <w:rPr>
-          <w:rFonts w:ascii="Hoefler Text" w:eastAsia="Times New Roman" w:hAnsi="Hoefler Text" w:cs="Hoefler Text"/>
-        </w:rPr>
         <w:t>of the human and, somewhat perversely, even to give it up.”</w:t>
       </w:r>
     </w:p>
@@ -5291,7 +5336,13 @@
         <w:rPr>
           <w:rFonts w:ascii="Hoefler Text" w:eastAsia="Times New Roman" w:hAnsi="Hoefler Text" w:cs="Hoefler Text"/>
         </w:rPr>
-        <w:t>21.</w:t>
+        <w:t>20</w:t>
+      </w:r>
+      <w:r>
+        <w:rPr>
+          <w:rFonts w:ascii="Hoefler Text" w:eastAsia="Times New Roman" w:hAnsi="Hoefler Text" w:cs="Hoefler Text"/>
+        </w:rPr>
+        <w:t>.</w:t>
       </w:r>
     </w:p>
     <w:p>
@@ -5522,7 +5573,7 @@
         <w:rPr>
           <w:rFonts w:ascii="Hoefler Text" w:eastAsia="Times New Roman" w:hAnsi="Hoefler Text" w:cs="Hoefler Text"/>
         </w:rPr>
-        <w:t xml:space="preserve">now as gentrified </w:t>
+        <w:t xml:space="preserve">that is now completely </w:t>
       </w:r>
     </w:p>
     <w:p>
@@ -5540,7 +5591,36 @@
         <w:rPr>
           <w:rFonts w:ascii="Hoefler Text" w:eastAsia="Times New Roman" w:hAnsi="Hoefler Text" w:cs="Hoefler Text"/>
         </w:rPr>
-        <w:t xml:space="preserve">as the West Village or </w:t>
+        <w:t>gentrified</w:t>
+      </w:r>
+      <w:r>
+        <w:rPr>
+          <w:rFonts w:ascii="Hoefler Text" w:eastAsia="Times New Roman" w:hAnsi="Hoefler Text" w:cs="Hoefler Text"/>
+        </w:rPr>
+        <w:t>)</w:t>
+      </w:r>
+      <w:r>
+        <w:rPr>
+          <w:rFonts w:ascii="Hoefler Text" w:eastAsia="Times New Roman" w:hAnsi="Hoefler Text" w:cs="Hoefler Text"/>
+        </w:rPr>
+        <w:t xml:space="preserve"> was published in 2004, a year after his death.</w:t>
+      </w:r>
+    </w:p>
+    <w:p>
+      <w:pPr>
+        <w:widowControl w:val="0"/>
+        <w:autoSpaceDE w:val="0"/>
+        <w:autoSpaceDN w:val="0"/>
+        <w:adjustRightInd w:val="0"/>
+        <w:rPr>
+          <w:rFonts w:ascii="Hoefler Text" w:eastAsia="Times New Roman" w:hAnsi="Hoefler Text" w:cs="Hoefler Text"/>
+        </w:rPr>
+      </w:pPr>
+      <w:r>
+        <w:rPr>
+          <w:rFonts w:ascii="Hoefler Text" w:eastAsia="Times New Roman" w:hAnsi="Hoefler Text" w:cs="Hoefler Text"/>
+        </w:rPr>
+        <w:t xml:space="preserve">His third, </w:t>
       </w:r>
       <w:r>
         <w:rPr>
@@ -5548,7 +5628,25 @@
           <w:i/>
           <w:iCs/>
         </w:rPr>
-        <w:t>le Marai</w:t>
+        <w:t>Sarpa Satra</w:t>
+      </w:r>
+      <w:r>
+        <w:rPr>
+          <w:rFonts w:ascii="Hoefler Text" w:eastAsia="Times New Roman" w:hAnsi="Hoefler Text" w:cs="Hoefler Text"/>
+        </w:rPr>
+        <w:t>, a retelling</w:t>
+      </w:r>
+      <w:r>
+        <w:rPr>
+          <w:rFonts w:ascii="Hoefler Text" w:eastAsia="Times New Roman" w:hAnsi="Hoefler Text" w:cs="Hoefler Text"/>
+        </w:rPr>
+        <w:t xml:space="preserve"> </w:t>
+      </w:r>
+      <w:r>
+        <w:rPr>
+          <w:rFonts w:ascii="Hoefler Text" w:eastAsia="Times New Roman" w:hAnsi="Hoefler Text" w:cs="Hoefler Text"/>
+        </w:rPr>
+        <w:t xml:space="preserve">of a tiny piece of the </w:t>
       </w:r>
       <w:r>
         <w:rPr>
@@ -5556,20 +5654,13 @@
           <w:i/>
           <w:iCs/>
         </w:rPr>
-        <w:t>s</w:t>
-      </w:r>
-      <w:r>
-        <w:rPr>
-          <w:rFonts w:ascii="Hoefler Text" w:eastAsia="Times New Roman" w:hAnsi="Hoefler Text" w:cs="Hoefler Text"/>
-          <w:iCs/>
-        </w:rPr>
-        <w:t>)</w:t>
-      </w:r>
-      <w:r>
-        <w:rPr>
-          <w:rFonts w:ascii="Hoefler Text" w:eastAsia="Times New Roman" w:hAnsi="Hoefler Text" w:cs="Hoefler Text"/>
-        </w:rPr>
-        <w:t xml:space="preserve">, </w:t>
+        <w:t>Mahabharata,</w:t>
+      </w:r>
+      <w:r>
+        <w:rPr>
+          <w:rFonts w:ascii="Hoefler Text" w:eastAsia="Times New Roman" w:hAnsi="Hoefler Text" w:cs="Hoefler Text"/>
+        </w:rPr>
+        <w:t xml:space="preserve"> </w:t>
       </w:r>
     </w:p>
     <w:p>
@@ -5587,24 +5678,434 @@
         <w:rPr>
           <w:rFonts w:ascii="Hoefler Text" w:eastAsia="Times New Roman" w:hAnsi="Hoefler Text" w:cs="Hoefler Text"/>
         </w:rPr>
-        <w:t>was published in 2004, a year after his death.</w:t>
-      </w:r>
-    </w:p>
-    <w:p>
-      <w:pPr>
-        <w:widowControl w:val="0"/>
-        <w:autoSpaceDE w:val="0"/>
-        <w:autoSpaceDN w:val="0"/>
-        <w:adjustRightInd w:val="0"/>
-        <w:rPr>
-          <w:rFonts w:ascii="Hoefler Text" w:eastAsia="Times New Roman" w:hAnsi="Hoefler Text" w:cs="Hoefler Text"/>
-        </w:rPr>
-      </w:pPr>
-      <w:r>
-        <w:rPr>
-          <w:rFonts w:ascii="Hoefler Text" w:eastAsia="Times New Roman" w:hAnsi="Hoefler Text" w:cs="Hoefler Text"/>
-        </w:rPr>
-        <w:t xml:space="preserve">His third, </w:t>
+        <w:t>was published that same year.</w:t>
+      </w:r>
+    </w:p>
+    <w:p>
+      <w:pPr>
+        <w:widowControl w:val="0"/>
+        <w:autoSpaceDE w:val="0"/>
+        <w:autoSpaceDN w:val="0"/>
+        <w:adjustRightInd w:val="0"/>
+        <w:ind w:firstLine="720"/>
+        <w:rPr>
+          <w:rFonts w:ascii="Hoefler Text" w:eastAsia="Times New Roman" w:hAnsi="Hoefler Text" w:cs="Hoefler Text"/>
+        </w:rPr>
+      </w:pPr>
+    </w:p>
+    <w:p>
+      <w:pPr>
+        <w:widowControl w:val="0"/>
+        <w:autoSpaceDE w:val="0"/>
+        <w:autoSpaceDN w:val="0"/>
+        <w:adjustRightInd w:val="0"/>
+        <w:ind w:firstLine="720"/>
+        <w:rPr>
+          <w:rFonts w:ascii="Hoefler Text" w:eastAsia="Times New Roman" w:hAnsi="Hoefler Text" w:cs="Hoefler Text"/>
+        </w:rPr>
+      </w:pPr>
+    </w:p>
+    <w:p>
+      <w:pPr>
+        <w:widowControl w:val="0"/>
+        <w:autoSpaceDE w:val="0"/>
+        <w:autoSpaceDN w:val="0"/>
+        <w:adjustRightInd w:val="0"/>
+        <w:rPr>
+          <w:rFonts w:ascii="Hoefler Text" w:eastAsia="Times New Roman" w:hAnsi="Hoefler Text" w:cs="Hoefler Text"/>
+        </w:rPr>
+      </w:pPr>
+      <w:r>
+        <w:rPr>
+          <w:rFonts w:ascii="Hoefler Text" w:eastAsia="Times New Roman" w:hAnsi="Hoefler Text" w:cs="Hoefler Text"/>
+        </w:rPr>
+        <w:t>21</w:t>
+      </w:r>
+      <w:bookmarkStart w:id="0" w:name="_GoBack"/>
+      <w:bookmarkEnd w:id="0"/>
+      <w:r>
+        <w:rPr>
+          <w:rFonts w:ascii="Hoefler Text" w:eastAsia="Times New Roman" w:hAnsi="Hoefler Text" w:cs="Hoefler Text"/>
+        </w:rPr>
+        <w:t>.</w:t>
+      </w:r>
+    </w:p>
+    <w:p>
+      <w:pPr>
+        <w:widowControl w:val="0"/>
+        <w:autoSpaceDE w:val="0"/>
+        <w:autoSpaceDN w:val="0"/>
+        <w:adjustRightInd w:val="0"/>
+        <w:ind w:firstLine="720"/>
+        <w:rPr>
+          <w:rFonts w:ascii="Hoefler Text" w:eastAsia="Times New Roman" w:hAnsi="Hoefler Text" w:cs="Hoefler Text"/>
+        </w:rPr>
+      </w:pPr>
+    </w:p>
+    <w:p>
+      <w:pPr>
+        <w:widowControl w:val="0"/>
+        <w:autoSpaceDE w:val="0"/>
+        <w:autoSpaceDN w:val="0"/>
+        <w:adjustRightInd w:val="0"/>
+        <w:rPr>
+          <w:rFonts w:ascii="Hoefler Text" w:eastAsia="Times New Roman" w:hAnsi="Hoefler Text" w:cs="Hoefler Text"/>
+        </w:rPr>
+      </w:pPr>
+      <w:r>
+        <w:rPr>
+          <w:rFonts w:ascii="Hoefler Text" w:eastAsia="Times New Roman" w:hAnsi="Hoefler Text" w:cs="Hoefler Text"/>
+        </w:rPr>
+        <w:t>Kolatkar</w:t>
+      </w:r>
+      <w:r>
+        <w:rPr>
+          <w:rFonts w:ascii="Hoefler Text" w:eastAsia="Times New Roman" w:hAnsi="Hoefler Text" w:cs="Hoefler Text"/>
+        </w:rPr>
+        <w:t>’s writing in English i</w:t>
+      </w:r>
+      <w:r>
+        <w:rPr>
+          <w:rFonts w:ascii="Hoefler Text" w:eastAsia="Times New Roman" w:hAnsi="Hoefler Text" w:cs="Hoefler Text"/>
+        </w:rPr>
+        <w:t>s an open secret</w:t>
+      </w:r>
+      <w:r>
+        <w:rPr>
+          <w:rFonts w:ascii="Hoefler Text" w:eastAsia="Times New Roman" w:hAnsi="Hoefler Text" w:cs="Hoefler Text"/>
+        </w:rPr>
+        <w:t>.</w:t>
+      </w:r>
+    </w:p>
+    <w:p>
+      <w:pPr>
+        <w:widowControl w:val="0"/>
+        <w:autoSpaceDE w:val="0"/>
+        <w:autoSpaceDN w:val="0"/>
+        <w:adjustRightInd w:val="0"/>
+        <w:rPr>
+          <w:rFonts w:ascii="Hoefler Text" w:eastAsia="Times New Roman" w:hAnsi="Hoefler Text" w:cs="Hoefler Text"/>
+        </w:rPr>
+      </w:pPr>
+      <w:r>
+        <w:rPr>
+          <w:rFonts w:ascii="Hoefler Text" w:eastAsia="Times New Roman" w:hAnsi="Hoefler Text" w:cs="Hoefler Text"/>
+        </w:rPr>
+        <w:t>His poem “Pi-dog”</w:t>
+      </w:r>
+      <w:r>
+        <w:rPr>
+          <w:rFonts w:ascii="Hoefler Text" w:eastAsia="Times New Roman" w:hAnsi="Hoefler Text" w:cs="Hoefler Text"/>
+        </w:rPr>
+        <w:t xml:space="preserve"> ends when day breaks, </w:t>
+      </w:r>
+      <w:r>
+        <w:rPr>
+          <w:rFonts w:ascii="Hoefler Text" w:eastAsia="Times New Roman" w:hAnsi="Hoefler Text" w:cs="Hoefler Text"/>
+        </w:rPr>
+        <w:t xml:space="preserve">and the Kala Ghoda </w:t>
+      </w:r>
+      <w:r>
+        <w:rPr>
+          <w:rFonts w:ascii="Hoefler Text" w:eastAsia="Times New Roman" w:hAnsi="Hoefler Text" w:cs="Hoefler Text"/>
+        </w:rPr>
+        <w:t xml:space="preserve">dogs, </w:t>
+      </w:r>
+    </w:p>
+    <w:p>
+      <w:pPr>
+        <w:widowControl w:val="0"/>
+        <w:autoSpaceDE w:val="0"/>
+        <w:autoSpaceDN w:val="0"/>
+        <w:adjustRightInd w:val="0"/>
+        <w:ind w:firstLine="720"/>
+        <w:rPr>
+          <w:rFonts w:ascii="Hoefler Text" w:eastAsia="Times New Roman" w:hAnsi="Hoefler Text" w:cs="Hoefler Text"/>
+        </w:rPr>
+      </w:pPr>
+      <w:r>
+        <w:rPr>
+          <w:rFonts w:ascii="Hoefler Text" w:eastAsia="Times New Roman" w:hAnsi="Hoefler Text" w:cs="Hoefler Text"/>
+        </w:rPr>
+        <w:t xml:space="preserve">who have ruled </w:t>
+      </w:r>
+      <w:r>
+        <w:rPr>
+          <w:rFonts w:ascii="Hoefler Text" w:eastAsia="Times New Roman" w:hAnsi="Hoefler Text" w:cs="Hoefler Text"/>
+        </w:rPr>
+        <w:t>sections of the night roads,</w:t>
+      </w:r>
+    </w:p>
+    <w:p>
+      <w:pPr>
+        <w:widowControl w:val="0"/>
+        <w:autoSpaceDE w:val="0"/>
+        <w:autoSpaceDN w:val="0"/>
+        <w:adjustRightInd w:val="0"/>
+        <w:rPr>
+          <w:rFonts w:ascii="Hoefler Text" w:eastAsia="Times New Roman" w:hAnsi="Hoefler Text" w:cs="Hoefler Text"/>
+        </w:rPr>
+      </w:pPr>
+      <w:r>
+        <w:rPr>
+          <w:rFonts w:ascii="Hoefler Text" w:eastAsia="Times New Roman" w:hAnsi="Hoefler Text" w:cs="Hoefler Text"/>
+        </w:rPr>
+        <w:tab/>
+      </w:r>
+      <w:r>
+        <w:rPr>
+          <w:rFonts w:ascii="Hoefler Text" w:eastAsia="Times New Roman" w:hAnsi="Hoefler Text" w:cs="Hoefler Text"/>
+        </w:rPr>
+        <w:t>“</w:t>
+      </w:r>
+      <w:r>
+        <w:rPr>
+          <w:rFonts w:ascii="Hoefler Text" w:eastAsia="Times New Roman" w:hAnsi="Hoefler Text" w:cs="Hoefler Text"/>
+        </w:rPr>
+        <w:t>surrender the city</w:t>
+      </w:r>
+    </w:p>
+    <w:p>
+      <w:pPr>
+        <w:widowControl w:val="0"/>
+        <w:autoSpaceDE w:val="0"/>
+        <w:autoSpaceDN w:val="0"/>
+        <w:adjustRightInd w:val="0"/>
+        <w:rPr>
+          <w:rFonts w:ascii="Hoefler Text" w:eastAsia="Times New Roman" w:hAnsi="Hoefler Text" w:cs="Hoefler Text"/>
+        </w:rPr>
+      </w:pPr>
+      <w:r>
+        <w:rPr>
+          <w:rFonts w:ascii="Hoefler Text" w:eastAsia="Times New Roman" w:hAnsi="Hoefler Text" w:cs="Hoefler Text"/>
+        </w:rPr>
+        <w:tab/>
+        <w:t>to its so-called masters.</w:t>
+      </w:r>
+      <w:r>
+        <w:rPr>
+          <w:rFonts w:ascii="Hoefler Text" w:eastAsia="Times New Roman" w:hAnsi="Hoefler Text" w:cs="Hoefler Text"/>
+        </w:rPr>
+        <w:t>”</w:t>
+      </w:r>
+    </w:p>
+    <w:p>
+      <w:pPr>
+        <w:widowControl w:val="0"/>
+        <w:autoSpaceDE w:val="0"/>
+        <w:autoSpaceDN w:val="0"/>
+        <w:adjustRightInd w:val="0"/>
+        <w:rPr>
+          <w:rFonts w:ascii="Hoefler Text" w:eastAsia="Times New Roman" w:hAnsi="Hoefler Text" w:cs="Hoefler Text"/>
+        </w:rPr>
+      </w:pPr>
+    </w:p>
+    <w:p>
+      <w:pPr>
+        <w:rPr>
+          <w:rFonts w:ascii="Hoefler Text" w:eastAsia="Times New Roman" w:hAnsi="Hoefler Text" w:cs="Hoefler Text"/>
+        </w:rPr>
+      </w:pPr>
+    </w:p>
+    <w:p>
+      <w:pPr>
+        <w:rPr>
+          <w:rFonts w:ascii="Hoefler Text" w:eastAsia="Times New Roman" w:hAnsi="Hoefler Text" w:cs="Hoefler Text"/>
+          <w:color w:val="878787"/>
+        </w:rPr>
+      </w:pPr>
+      <w:r>
+        <w:rPr>
+          <w:rFonts w:ascii="Hoefler Text" w:eastAsia="Times New Roman" w:hAnsi="Hoefler Text" w:cs="Hoefler Text"/>
+          <w:color w:val="878787"/>
+        </w:rPr>
+        <w:br w:type="page"/>
+      </w:r>
+    </w:p>
+    <w:p>
+      <w:pPr>
+        <w:widowControl w:val="0"/>
+        <w:autoSpaceDE w:val="0"/>
+        <w:autoSpaceDN w:val="0"/>
+        <w:adjustRightInd w:val="0"/>
+        <w:rPr>
+          <w:rFonts w:ascii="Hoefler Text" w:eastAsia="Times New Roman" w:hAnsi="Hoefler Text" w:cs="Hoefler Text"/>
+        </w:rPr>
+      </w:pPr>
+      <w:r>
+        <w:rPr>
+          <w:rFonts w:ascii="Hoefler Text" w:eastAsia="Times New Roman" w:hAnsi="Hoefler Text" w:cs="Hoefler Text"/>
+          <w:color w:val="878787"/>
+        </w:rPr>
+        <w:t>***</w:t>
+      </w:r>
+    </w:p>
+    <w:p>
+      <w:pPr>
+        <w:widowControl w:val="0"/>
+        <w:autoSpaceDE w:val="0"/>
+        <w:autoSpaceDN w:val="0"/>
+        <w:adjustRightInd w:val="0"/>
+        <w:rPr>
+          <w:rFonts w:ascii="Hoefler Text" w:eastAsia="Times New Roman" w:hAnsi="Hoefler Text" w:cs="Hoefler Text"/>
+        </w:rPr>
+      </w:pPr>
+    </w:p>
+    <w:p>
+      <w:pPr>
+        <w:widowControl w:val="0"/>
+        <w:autoSpaceDE w:val="0"/>
+        <w:autoSpaceDN w:val="0"/>
+        <w:adjustRightInd w:val="0"/>
+        <w:rPr>
+          <w:rFonts w:ascii="Hoefler Text" w:eastAsia="Times New Roman" w:hAnsi="Hoefler Text" w:cs="Hoefler Text"/>
+        </w:rPr>
+      </w:pPr>
+      <w:r>
+        <w:rPr>
+          <w:rFonts w:ascii="Hoefler Text" w:eastAsia="Times New Roman" w:hAnsi="Hoefler Text" w:cs="Hoefler Text"/>
+        </w:rPr>
+        <w:t>“</w:t>
+      </w:r>
+      <w:r>
+        <w:rPr>
+          <w:rFonts w:ascii="Hoefler Text" w:eastAsia="Times New Roman" w:hAnsi="Hoefler Text" w:cs="Hoefler Text"/>
+        </w:rPr>
+        <w:t>Metaphysical blippety-blips</w:t>
+      </w:r>
+    </w:p>
+    <w:p>
+      <w:pPr>
+        <w:widowControl w:val="0"/>
+        <w:autoSpaceDE w:val="0"/>
+        <w:autoSpaceDN w:val="0"/>
+        <w:adjustRightInd w:val="0"/>
+        <w:rPr>
+          <w:rFonts w:ascii="Hoefler Text" w:eastAsia="Times New Roman" w:hAnsi="Hoefler Text" w:cs="Hoefler Text"/>
+        </w:rPr>
+      </w:pPr>
+      <w:r>
+        <w:rPr>
+          <w:rFonts w:ascii="Hoefler Text" w:eastAsia="Times New Roman" w:hAnsi="Hoefler Text" w:cs="Hoefler Text"/>
+        </w:rPr>
+        <w:t>while sucking candor lozenge?</w:t>
+      </w:r>
+      <w:r>
+        <w:rPr>
+          <w:rFonts w:ascii="Hoefler Text" w:eastAsia="Times New Roman" w:hAnsi="Hoefler Text" w:cs="Hoefler Text"/>
+        </w:rPr>
+        <w:t>”</w:t>
+      </w:r>
+    </w:p>
+    <w:p>
+      <w:pPr>
+        <w:widowControl w:val="0"/>
+        <w:autoSpaceDE w:val="0"/>
+        <w:autoSpaceDN w:val="0"/>
+        <w:adjustRightInd w:val="0"/>
+        <w:rPr>
+          <w:rFonts w:ascii="Hoefler Text" w:eastAsia="Times New Roman" w:hAnsi="Hoefler Text" w:cs="Hoefler Text"/>
+        </w:rPr>
+      </w:pPr>
+      <w:r>
+        <w:rPr>
+          <w:rFonts w:ascii="Hoefler Text" w:eastAsia="Times New Roman" w:hAnsi="Hoefler Text" w:cs="Hoefler Text"/>
+        </w:rPr>
+        <w:t xml:space="preserve"> </w:t>
+      </w:r>
+      <w:r>
+        <w:rPr>
+          <w:rFonts w:ascii="Hoefler Text" w:eastAsia="Times New Roman" w:hAnsi="Hoefler Text" w:cs="Hoefler Text"/>
+        </w:rPr>
+        <w:tab/>
+        <w:t xml:space="preserve">— </w:t>
+      </w:r>
+      <w:r>
+        <w:rPr>
+          <w:rFonts w:ascii="Hoefler Text" w:eastAsia="Times New Roman" w:hAnsi="Hoefler Text" w:cs="Hoefler Text"/>
+        </w:rPr>
+        <w:t>“</w:t>
+      </w:r>
+      <w:r>
+        <w:rPr>
+          <w:rFonts w:ascii="Hoefler Text" w:eastAsia="Times New Roman" w:hAnsi="Hoefler Text" w:cs="Hoefler Text"/>
+        </w:rPr>
+        <w:t>The Cosmopolitans</w:t>
+      </w:r>
+      <w:r>
+        <w:rPr>
+          <w:rFonts w:ascii="Hoefler Text" w:eastAsia="Times New Roman" w:hAnsi="Hoefler Text" w:cs="Hoefler Text"/>
+        </w:rPr>
+        <w:t>”</w:t>
+      </w:r>
+      <w:r>
+        <w:rPr>
+          <w:rFonts w:ascii="Hoefler Text" w:eastAsia="Times New Roman" w:hAnsi="Hoefler Text" w:cs="Hoefler Text"/>
+        </w:rPr>
+        <w:t xml:space="preserve"> </w:t>
+      </w:r>
+    </w:p>
+    <w:p>
+      <w:pPr>
+        <w:widowControl w:val="0"/>
+        <w:autoSpaceDE w:val="0"/>
+        <w:autoSpaceDN w:val="0"/>
+        <w:adjustRightInd w:val="0"/>
+        <w:rPr>
+          <w:rFonts w:ascii="Hoefler Text" w:eastAsia="Times New Roman" w:hAnsi="Hoefler Text" w:cs="Hoefler Text"/>
+        </w:rPr>
+      </w:pPr>
+      <w:r>
+        <w:rPr>
+          <w:rFonts w:ascii="Hoefler Text" w:eastAsia="Times New Roman" w:hAnsi="Hoefler Text" w:cs="Hoefler Text"/>
+        </w:rPr>
+        <w:tab/>
+      </w:r>
+      <w:r>
+        <w:rPr>
+          <w:rFonts w:ascii="Hoefler Text" w:eastAsia="Times New Roman" w:hAnsi="Hoefler Text" w:cs="Hoefler Text"/>
+        </w:rPr>
+        <w:tab/>
+        <w:t>Sianne Ngai and Brian Kim Stefans</w:t>
+      </w:r>
+    </w:p>
+    <w:p>
+      <w:pPr>
+        <w:widowControl w:val="0"/>
+        <w:autoSpaceDE w:val="0"/>
+        <w:autoSpaceDN w:val="0"/>
+        <w:adjustRightInd w:val="0"/>
+        <w:rPr>
+          <w:rFonts w:ascii="Hoefler Text" w:eastAsia="Times New Roman" w:hAnsi="Hoefler Text" w:cs="Hoefler Text"/>
+        </w:rPr>
+      </w:pPr>
+    </w:p>
+    <w:p>
+      <w:pPr>
+        <w:widowControl w:val="0"/>
+        <w:autoSpaceDE w:val="0"/>
+        <w:autoSpaceDN w:val="0"/>
+        <w:adjustRightInd w:val="0"/>
+        <w:rPr>
+          <w:rFonts w:ascii="Hoefler Text" w:eastAsia="Times New Roman" w:hAnsi="Hoefler Text" w:cs="Hoefler Text"/>
+        </w:rPr>
+      </w:pPr>
+    </w:p>
+    <w:p>
+      <w:pPr>
+        <w:widowControl w:val="0"/>
+        <w:autoSpaceDE w:val="0"/>
+        <w:autoSpaceDN w:val="0"/>
+        <w:adjustRightInd w:val="0"/>
+        <w:rPr>
+          <w:rFonts w:ascii="Hoefler Text" w:eastAsia="Times New Roman" w:hAnsi="Hoefler Text" w:cs="Hoefler Text"/>
+        </w:rPr>
+      </w:pPr>
+      <w:r>
+        <w:rPr>
+          <w:rFonts w:ascii="Hoefler Text" w:eastAsia="Times New Roman" w:hAnsi="Hoefler Text" w:cs="Hoefler Text"/>
+        </w:rPr>
+        <w:t xml:space="preserve">The </w:t>
       </w:r>
       <w:r>
         <w:rPr>
@@ -5612,483 +6113,6 @@
           <w:i/>
           <w:iCs/>
         </w:rPr>
-        <w:t>Sarpa Satra</w:t>
-      </w:r>
-      <w:r>
-        <w:rPr>
-          <w:rFonts w:ascii="Hoefler Text" w:eastAsia="Times New Roman" w:hAnsi="Hoefler Text" w:cs="Hoefler Text"/>
-        </w:rPr>
-        <w:t>, a retelling</w:t>
-      </w:r>
-      <w:r>
-        <w:rPr>
-          <w:rFonts w:ascii="Hoefler Text" w:eastAsia="Times New Roman" w:hAnsi="Hoefler Text" w:cs="Hoefler Text"/>
-        </w:rPr>
-        <w:t xml:space="preserve"> </w:t>
-      </w:r>
-      <w:r>
-        <w:rPr>
-          <w:rFonts w:ascii="Hoefler Text" w:eastAsia="Times New Roman" w:hAnsi="Hoefler Text" w:cs="Hoefler Text"/>
-        </w:rPr>
-        <w:t xml:space="preserve">of a tiny piece of the </w:t>
-      </w:r>
-      <w:r>
-        <w:rPr>
-          <w:rFonts w:ascii="Hoefler Text" w:eastAsia="Times New Roman" w:hAnsi="Hoefler Text" w:cs="Hoefler Text"/>
-          <w:i/>
-          <w:iCs/>
-        </w:rPr>
-        <w:t>Mahabharata,</w:t>
-      </w:r>
-      <w:r>
-        <w:rPr>
-          <w:rFonts w:ascii="Hoefler Text" w:eastAsia="Times New Roman" w:hAnsi="Hoefler Text" w:cs="Hoefler Text"/>
-        </w:rPr>
-        <w:t xml:space="preserve"> </w:t>
-      </w:r>
-    </w:p>
-    <w:p>
-      <w:pPr>
-        <w:widowControl w:val="0"/>
-        <w:autoSpaceDE w:val="0"/>
-        <w:autoSpaceDN w:val="0"/>
-        <w:adjustRightInd w:val="0"/>
-        <w:ind w:firstLine="720"/>
-        <w:rPr>
-          <w:rFonts w:ascii="Hoefler Text" w:eastAsia="Times New Roman" w:hAnsi="Hoefler Text" w:cs="Hoefler Text"/>
-        </w:rPr>
-      </w:pPr>
-      <w:r>
-        <w:rPr>
-          <w:rFonts w:ascii="Hoefler Text" w:eastAsia="Times New Roman" w:hAnsi="Hoefler Text" w:cs="Hoefler Text"/>
-        </w:rPr>
-        <w:t>was published that same year.</w:t>
-      </w:r>
-    </w:p>
-    <w:p>
-      <w:pPr>
-        <w:widowControl w:val="0"/>
-        <w:autoSpaceDE w:val="0"/>
-        <w:autoSpaceDN w:val="0"/>
-        <w:adjustRightInd w:val="0"/>
-        <w:ind w:firstLine="720"/>
-        <w:rPr>
-          <w:rFonts w:ascii="Hoefler Text" w:eastAsia="Times New Roman" w:hAnsi="Hoefler Text" w:cs="Hoefler Text"/>
-        </w:rPr>
-      </w:pPr>
-    </w:p>
-    <w:p>
-      <w:pPr>
-        <w:widowControl w:val="0"/>
-        <w:autoSpaceDE w:val="0"/>
-        <w:autoSpaceDN w:val="0"/>
-        <w:adjustRightInd w:val="0"/>
-        <w:ind w:firstLine="720"/>
-        <w:rPr>
-          <w:rFonts w:ascii="Hoefler Text" w:eastAsia="Times New Roman" w:hAnsi="Hoefler Text" w:cs="Hoefler Text"/>
-        </w:rPr>
-      </w:pPr>
-    </w:p>
-    <w:p>
-      <w:pPr>
-        <w:widowControl w:val="0"/>
-        <w:autoSpaceDE w:val="0"/>
-        <w:autoSpaceDN w:val="0"/>
-        <w:adjustRightInd w:val="0"/>
-        <w:rPr>
-          <w:rFonts w:ascii="Hoefler Text" w:eastAsia="Times New Roman" w:hAnsi="Hoefler Text" w:cs="Hoefler Text"/>
-        </w:rPr>
-      </w:pPr>
-      <w:r>
-        <w:rPr>
-          <w:rFonts w:ascii="Hoefler Text" w:eastAsia="Times New Roman" w:hAnsi="Hoefler Text" w:cs="Hoefler Text"/>
-        </w:rPr>
-        <w:t>22.</w:t>
-      </w:r>
-    </w:p>
-    <w:p>
-      <w:pPr>
-        <w:widowControl w:val="0"/>
-        <w:autoSpaceDE w:val="0"/>
-        <w:autoSpaceDN w:val="0"/>
-        <w:adjustRightInd w:val="0"/>
-        <w:ind w:firstLine="720"/>
-        <w:rPr>
-          <w:rFonts w:ascii="Hoefler Text" w:eastAsia="Times New Roman" w:hAnsi="Hoefler Text" w:cs="Hoefler Text"/>
-        </w:rPr>
-      </w:pPr>
-    </w:p>
-    <w:p>
-      <w:pPr>
-        <w:widowControl w:val="0"/>
-        <w:autoSpaceDE w:val="0"/>
-        <w:autoSpaceDN w:val="0"/>
-        <w:adjustRightInd w:val="0"/>
-        <w:rPr>
-          <w:rFonts w:ascii="Hoefler Text" w:eastAsia="Times New Roman" w:hAnsi="Hoefler Text" w:cs="Hoefler Text"/>
-        </w:rPr>
-      </w:pPr>
-      <w:r>
-        <w:rPr>
-          <w:rFonts w:ascii="Hoefler Text" w:eastAsia="Times New Roman" w:hAnsi="Hoefler Text" w:cs="Hoefler Text"/>
-        </w:rPr>
-        <w:t>Kolatkar</w:t>
-      </w:r>
-      <w:r>
-        <w:rPr>
-          <w:rFonts w:ascii="Hoefler Text" w:eastAsia="Times New Roman" w:hAnsi="Hoefler Text" w:cs="Hoefler Text"/>
-        </w:rPr>
-        <w:t>’s writing in English i</w:t>
-      </w:r>
-      <w:r>
-        <w:rPr>
-          <w:rFonts w:ascii="Hoefler Text" w:eastAsia="Times New Roman" w:hAnsi="Hoefler Text" w:cs="Hoefler Text"/>
-        </w:rPr>
-        <w:t>s an open secret</w:t>
-      </w:r>
-      <w:r>
-        <w:rPr>
-          <w:rFonts w:ascii="Hoefler Text" w:eastAsia="Times New Roman" w:hAnsi="Hoefler Text" w:cs="Hoefler Text"/>
-        </w:rPr>
-        <w:t>.</w:t>
-      </w:r>
-    </w:p>
-    <w:p>
-      <w:pPr>
-        <w:widowControl w:val="0"/>
-        <w:autoSpaceDE w:val="0"/>
-        <w:autoSpaceDN w:val="0"/>
-        <w:adjustRightInd w:val="0"/>
-        <w:rPr>
-          <w:rFonts w:ascii="Hoefler Text" w:eastAsia="Times New Roman" w:hAnsi="Hoefler Text" w:cs="Hoefler Text"/>
-        </w:rPr>
-      </w:pPr>
-      <w:r>
-        <w:rPr>
-          <w:rFonts w:ascii="Hoefler Text" w:eastAsia="Times New Roman" w:hAnsi="Hoefler Text" w:cs="Hoefler Text"/>
-        </w:rPr>
-        <w:t>His poem “Pi-dog”</w:t>
-      </w:r>
-      <w:r>
-        <w:rPr>
-          <w:rFonts w:ascii="Hoefler Text" w:eastAsia="Times New Roman" w:hAnsi="Hoefler Text" w:cs="Hoefler Text"/>
-        </w:rPr>
-        <w:t xml:space="preserve"> ends when day breaks, </w:t>
-      </w:r>
-      <w:r>
-        <w:rPr>
-          <w:rFonts w:ascii="Hoefler Text" w:eastAsia="Times New Roman" w:hAnsi="Hoefler Text" w:cs="Hoefler Text"/>
-        </w:rPr>
-        <w:t xml:space="preserve">and the Kala Ghoda </w:t>
-      </w:r>
-      <w:r>
-        <w:rPr>
-          <w:rFonts w:ascii="Hoefler Text" w:eastAsia="Times New Roman" w:hAnsi="Hoefler Text" w:cs="Hoefler Text"/>
-        </w:rPr>
-        <w:t xml:space="preserve">dogs, </w:t>
-      </w:r>
-    </w:p>
-    <w:p>
-      <w:pPr>
-        <w:widowControl w:val="0"/>
-        <w:autoSpaceDE w:val="0"/>
-        <w:autoSpaceDN w:val="0"/>
-        <w:adjustRightInd w:val="0"/>
-        <w:ind w:firstLine="720"/>
-        <w:rPr>
-          <w:rFonts w:ascii="Hoefler Text" w:eastAsia="Times New Roman" w:hAnsi="Hoefler Text" w:cs="Hoefler Text"/>
-        </w:rPr>
-      </w:pPr>
-      <w:r>
-        <w:rPr>
-          <w:rFonts w:ascii="Hoefler Text" w:eastAsia="Times New Roman" w:hAnsi="Hoefler Text" w:cs="Hoefler Text"/>
-        </w:rPr>
-        <w:t xml:space="preserve">who have ruled </w:t>
-      </w:r>
-      <w:r>
-        <w:rPr>
-          <w:rFonts w:ascii="Hoefler Text" w:eastAsia="Times New Roman" w:hAnsi="Hoefler Text" w:cs="Hoefler Text"/>
-        </w:rPr>
-        <w:t>sections of the night roads,</w:t>
-      </w:r>
-    </w:p>
-    <w:p>
-      <w:pPr>
-        <w:widowControl w:val="0"/>
-        <w:autoSpaceDE w:val="0"/>
-        <w:autoSpaceDN w:val="0"/>
-        <w:adjustRightInd w:val="0"/>
-        <w:rPr>
-          <w:rFonts w:ascii="Hoefler Text" w:eastAsia="Times New Roman" w:hAnsi="Hoefler Text" w:cs="Hoefler Text"/>
-        </w:rPr>
-      </w:pPr>
-      <w:r>
-        <w:rPr>
-          <w:rFonts w:ascii="Hoefler Text" w:eastAsia="Times New Roman" w:hAnsi="Hoefler Text" w:cs="Hoefler Text"/>
-        </w:rPr>
-        <w:tab/>
-      </w:r>
-      <w:r>
-        <w:rPr>
-          <w:rFonts w:ascii="Hoefler Text" w:eastAsia="Times New Roman" w:hAnsi="Hoefler Text" w:cs="Hoefler Text"/>
-        </w:rPr>
-        <w:t>“</w:t>
-      </w:r>
-      <w:r>
-        <w:rPr>
-          <w:rFonts w:ascii="Hoefler Text" w:eastAsia="Times New Roman" w:hAnsi="Hoefler Text" w:cs="Hoefler Text"/>
-        </w:rPr>
-        <w:t>surrender the city</w:t>
-      </w:r>
-    </w:p>
-    <w:p>
-      <w:pPr>
-        <w:widowControl w:val="0"/>
-        <w:autoSpaceDE w:val="0"/>
-        <w:autoSpaceDN w:val="0"/>
-        <w:adjustRightInd w:val="0"/>
-        <w:rPr>
-          <w:rFonts w:ascii="Hoefler Text" w:eastAsia="Times New Roman" w:hAnsi="Hoefler Text" w:cs="Hoefler Text"/>
-        </w:rPr>
-      </w:pPr>
-      <w:r>
-        <w:rPr>
-          <w:rFonts w:ascii="Hoefler Text" w:eastAsia="Times New Roman" w:hAnsi="Hoefler Text" w:cs="Hoefler Text"/>
-        </w:rPr>
-        <w:tab/>
-        <w:t>to its so-called masters.</w:t>
-      </w:r>
-      <w:r>
-        <w:rPr>
-          <w:rFonts w:ascii="Hoefler Text" w:eastAsia="Times New Roman" w:hAnsi="Hoefler Text" w:cs="Hoefler Text"/>
-        </w:rPr>
-        <w:t>”</w:t>
-      </w:r>
-    </w:p>
-    <w:p>
-      <w:pPr>
-        <w:widowControl w:val="0"/>
-        <w:autoSpaceDE w:val="0"/>
-        <w:autoSpaceDN w:val="0"/>
-        <w:adjustRightInd w:val="0"/>
-        <w:rPr>
-          <w:rFonts w:ascii="Hoefler Text" w:eastAsia="Times New Roman" w:hAnsi="Hoefler Text" w:cs="Hoefler Text"/>
-        </w:rPr>
-      </w:pPr>
-    </w:p>
-    <w:p>
-      <w:pPr>
-        <w:rPr>
-          <w:rFonts w:ascii="Hoefler Text" w:eastAsia="Times New Roman" w:hAnsi="Hoefler Text" w:cs="Hoefler Text"/>
-        </w:rPr>
-      </w:pPr>
-    </w:p>
-    <w:p>
-      <w:pPr>
-        <w:rPr>
-          <w:rFonts w:ascii="Hoefler Text" w:eastAsia="Times New Roman" w:hAnsi="Hoefler Text" w:cs="Hoefler Text"/>
-          <w:color w:val="878787"/>
-        </w:rPr>
-      </w:pPr>
-      <w:r>
-        <w:rPr>
-          <w:rFonts w:ascii="Hoefler Text" w:eastAsia="Times New Roman" w:hAnsi="Hoefler Text" w:cs="Hoefler Text"/>
-          <w:color w:val="878787"/>
-        </w:rPr>
-        <w:br w:type="page"/>
-      </w:r>
-    </w:p>
-    <w:p>
-      <w:pPr>
-        <w:widowControl w:val="0"/>
-        <w:autoSpaceDE w:val="0"/>
-        <w:autoSpaceDN w:val="0"/>
-        <w:adjustRightInd w:val="0"/>
-        <w:rPr>
-          <w:rFonts w:ascii="Hoefler Text" w:eastAsia="Times New Roman" w:hAnsi="Hoefler Text" w:cs="Hoefler Text"/>
-        </w:rPr>
-      </w:pPr>
-      <w:r>
-        <w:rPr>
-          <w:rFonts w:ascii="Hoefler Text" w:eastAsia="Times New Roman" w:hAnsi="Hoefler Text" w:cs="Hoefler Text"/>
-          <w:color w:val="878787"/>
-        </w:rPr>
-        <w:t>***</w:t>
-      </w:r>
-    </w:p>
-    <w:p>
-      <w:pPr>
-        <w:widowControl w:val="0"/>
-        <w:autoSpaceDE w:val="0"/>
-        <w:autoSpaceDN w:val="0"/>
-        <w:adjustRightInd w:val="0"/>
-        <w:rPr>
-          <w:rFonts w:ascii="Hoefler Text" w:eastAsia="Times New Roman" w:hAnsi="Hoefler Text" w:cs="Hoefler Text"/>
-        </w:rPr>
-      </w:pPr>
-    </w:p>
-    <w:p>
-      <w:pPr>
-        <w:widowControl w:val="0"/>
-        <w:autoSpaceDE w:val="0"/>
-        <w:autoSpaceDN w:val="0"/>
-        <w:adjustRightInd w:val="0"/>
-        <w:rPr>
-          <w:rFonts w:ascii="Hoefler Text" w:eastAsia="Times New Roman" w:hAnsi="Hoefler Text" w:cs="Hoefler Text"/>
-        </w:rPr>
-      </w:pPr>
-      <w:r>
-        <w:rPr>
-          <w:rFonts w:ascii="Hoefler Text" w:eastAsia="Times New Roman" w:hAnsi="Hoefler Text" w:cs="Hoefler Text"/>
-        </w:rPr>
-        <w:t>“</w:t>
-      </w:r>
-      <w:r>
-        <w:rPr>
-          <w:rFonts w:ascii="Hoefler Text" w:eastAsia="Times New Roman" w:hAnsi="Hoefler Text" w:cs="Hoefler Text"/>
-        </w:rPr>
-        <w:t>Metaphysical blippety-blips</w:t>
-      </w:r>
-    </w:p>
-    <w:p>
-      <w:pPr>
-        <w:widowControl w:val="0"/>
-        <w:autoSpaceDE w:val="0"/>
-        <w:autoSpaceDN w:val="0"/>
-        <w:adjustRightInd w:val="0"/>
-        <w:rPr>
-          <w:rFonts w:ascii="Hoefler Text" w:eastAsia="Times New Roman" w:hAnsi="Hoefler Text" w:cs="Hoefler Text"/>
-        </w:rPr>
-      </w:pPr>
-      <w:r>
-        <w:rPr>
-          <w:rFonts w:ascii="Hoefler Text" w:eastAsia="Times New Roman" w:hAnsi="Hoefler Text" w:cs="Hoefler Text"/>
-        </w:rPr>
-        <w:t>while sucking candor lozenge?</w:t>
-      </w:r>
-      <w:r>
-        <w:rPr>
-          <w:rFonts w:ascii="Hoefler Text" w:eastAsia="Times New Roman" w:hAnsi="Hoefler Text" w:cs="Hoefler Text"/>
-        </w:rPr>
-        <w:t>”</w:t>
-      </w:r>
-    </w:p>
-    <w:p>
-      <w:pPr>
-        <w:widowControl w:val="0"/>
-        <w:autoSpaceDE w:val="0"/>
-        <w:autoSpaceDN w:val="0"/>
-        <w:adjustRightInd w:val="0"/>
-        <w:rPr>
-          <w:rFonts w:ascii="Hoefler Text" w:eastAsia="Times New Roman" w:hAnsi="Hoefler Text" w:cs="Hoefler Text"/>
-        </w:rPr>
-      </w:pPr>
-      <w:r>
-        <w:rPr>
-          <w:rFonts w:ascii="Hoefler Text" w:eastAsia="Times New Roman" w:hAnsi="Hoefler Text" w:cs="Hoefler Text"/>
-        </w:rPr>
-        <w:t xml:space="preserve"> </w:t>
-      </w:r>
-      <w:r>
-        <w:rPr>
-          <w:rFonts w:ascii="Hoefler Text" w:eastAsia="Times New Roman" w:hAnsi="Hoefler Text" w:cs="Hoefler Text"/>
-        </w:rPr>
-        <w:tab/>
-        <w:t xml:space="preserve">— </w:t>
-      </w:r>
-      <w:r>
-        <w:rPr>
-          <w:rFonts w:ascii="Hoefler Text" w:eastAsia="Times New Roman" w:hAnsi="Hoefler Text" w:cs="Hoefler Text"/>
-        </w:rPr>
-        <w:t>“</w:t>
-      </w:r>
-      <w:r>
-        <w:rPr>
-          <w:rFonts w:ascii="Hoefler Text" w:eastAsia="Times New Roman" w:hAnsi="Hoefler Text" w:cs="Hoefler Text"/>
-        </w:rPr>
-        <w:t>The Cosmopolitans</w:t>
-      </w:r>
-      <w:r>
-        <w:rPr>
-          <w:rFonts w:ascii="Hoefler Text" w:eastAsia="Times New Roman" w:hAnsi="Hoefler Text" w:cs="Hoefler Text"/>
-        </w:rPr>
-        <w:t>”</w:t>
-      </w:r>
-      <w:r>
-        <w:rPr>
-          <w:rFonts w:ascii="Hoefler Text" w:eastAsia="Times New Roman" w:hAnsi="Hoefler Text" w:cs="Hoefler Text"/>
-        </w:rPr>
-        <w:t xml:space="preserve"> </w:t>
-      </w:r>
-    </w:p>
-    <w:p>
-      <w:pPr>
-        <w:widowControl w:val="0"/>
-        <w:autoSpaceDE w:val="0"/>
-        <w:autoSpaceDN w:val="0"/>
-        <w:adjustRightInd w:val="0"/>
-        <w:rPr>
-          <w:rFonts w:ascii="Hoefler Text" w:eastAsia="Times New Roman" w:hAnsi="Hoefler Text" w:cs="Hoefler Text"/>
-        </w:rPr>
-      </w:pPr>
-      <w:r>
-        <w:rPr>
-          <w:rFonts w:ascii="Hoefler Text" w:eastAsia="Times New Roman" w:hAnsi="Hoefler Text" w:cs="Hoefler Text"/>
-        </w:rPr>
-        <w:tab/>
-      </w:r>
-      <w:r>
-        <w:rPr>
-          <w:rFonts w:ascii="Hoefler Text" w:eastAsia="Times New Roman" w:hAnsi="Hoefler Text" w:cs="Hoefler Text"/>
-        </w:rPr>
-        <w:tab/>
-        <w:t>Sianne Ngai and Brian Kim Stefans</w:t>
-      </w:r>
-    </w:p>
-    <w:p>
-      <w:pPr>
-        <w:widowControl w:val="0"/>
-        <w:autoSpaceDE w:val="0"/>
-        <w:autoSpaceDN w:val="0"/>
-        <w:adjustRightInd w:val="0"/>
-        <w:rPr>
-          <w:rFonts w:ascii="Hoefler Text" w:eastAsia="Times New Roman" w:hAnsi="Hoefler Text" w:cs="Hoefler Text"/>
-        </w:rPr>
-      </w:pPr>
-    </w:p>
-    <w:p>
-      <w:pPr>
-        <w:widowControl w:val="0"/>
-        <w:autoSpaceDE w:val="0"/>
-        <w:autoSpaceDN w:val="0"/>
-        <w:adjustRightInd w:val="0"/>
-        <w:rPr>
-          <w:rFonts w:ascii="Hoefler Text" w:eastAsia="Times New Roman" w:hAnsi="Hoefler Text" w:cs="Hoefler Text"/>
-        </w:rPr>
-      </w:pPr>
-    </w:p>
-    <w:p>
-      <w:pPr>
-        <w:widowControl w:val="0"/>
-        <w:autoSpaceDE w:val="0"/>
-        <w:autoSpaceDN w:val="0"/>
-        <w:adjustRightInd w:val="0"/>
-        <w:rPr>
-          <w:rFonts w:ascii="Hoefler Text" w:eastAsia="Times New Roman" w:hAnsi="Hoefler Text" w:cs="Hoefler Text"/>
-        </w:rPr>
-      </w:pPr>
-      <w:r>
-        <w:rPr>
-          <w:rFonts w:ascii="Hoefler Text" w:eastAsia="Times New Roman" w:hAnsi="Hoefler Text" w:cs="Hoefler Text"/>
-        </w:rPr>
-        <w:t xml:space="preserve">The </w:t>
-      </w:r>
-      <w:r>
-        <w:rPr>
-          <w:rFonts w:ascii="Hoefler Text" w:eastAsia="Times New Roman" w:hAnsi="Hoefler Text" w:cs="Hoefler Text"/>
-          <w:i/>
-          <w:iCs/>
-        </w:rPr>
         <w:t xml:space="preserve">res poetica </w:t>
       </w:r>
       <w:r>
@@ -6114,8 +6138,6 @@
         </w:rPr>
         <w:t>At that time it</w:t>
       </w:r>
-      <w:bookmarkStart w:id="0" w:name="_GoBack"/>
-      <w:bookmarkEnd w:id="0"/>
       <w:r>
         <w:rPr>
           <w:rFonts w:ascii="Hoefler Text" w:eastAsia="Times New Roman" w:hAnsi="Hoefler Text" w:cs="Hoefler Text"/>

</xml_diff>